<commit_message>
Use case diagram reverted
</commit_message>
<xml_diff>
--- a/assets/RAD_v4/RAD_v4_final.docx
+++ b/assets/RAD_v4/RAD_v4_final.docx
@@ -3630,7 +3630,7 @@
         </w:rPr>
       </w:pPr>
       <w:r>
-        <w:object w:dxaOrig="12656" w:dyaOrig="10371" w14:anchorId="3FFCACFF">
+        <w:object w:dxaOrig="11396" w:dyaOrig="10683" w14:anchorId="5C096B04">
           <v:shapetype id="_x0000_t75" coordsize="21600,21600" o:spt="75" o:preferrelative="t" path="m@4@5l@4@11@9@11@9@5xe" filled="f" stroked="f">
             <v:stroke joinstyle="miter"/>
             <v:formulas>
@@ -3650,10 +3650,10 @@
             <v:path o:extrusionok="f" gradientshapeok="t" o:connecttype="rect"/>
             <o:lock v:ext="edit" aspectratio="t"/>
           </v:shapetype>
-          <v:shape id="_x0000_i1025" type="#_x0000_t75" style="width:467.65pt;height:383.2pt" o:ole="">
+          <v:shape id="_x0000_i1049" type="#_x0000_t75" style="width:467.8pt;height:438.55pt" o:ole="">
             <v:imagedata r:id="rId8" o:title=""/>
           </v:shape>
-          <o:OLEObject Type="Embed" ProgID="Visio.Drawing.15" ShapeID="_x0000_i1025" DrawAspect="Content" ObjectID="_1539998995" r:id="rId9"/>
+          <o:OLEObject Type="Embed" ProgID="Visio.Drawing.15" ShapeID="_x0000_i1049" DrawAspect="Content" ObjectID="_1540015622" r:id="rId9"/>
         </w:object>
       </w:r>
     </w:p>
@@ -3728,11 +3728,6 @@
     </w:p>
     <w:p>
       <w:pPr>
-        <w:ind w:left="720"/>
-      </w:pPr>
-    </w:p>
-    <w:p>
-      <w:pPr>
         <w:spacing w:line="360" w:lineRule="auto"/>
         <w:ind w:firstLine="720"/>
         <w:rPr>
@@ -3753,6 +3748,7 @@
           <w:sz w:val="28"/>
           <w:szCs w:val="28"/>
         </w:rPr>
+        <w:lastRenderedPageBreak/>
         <w:t xml:space="preserve">       </w:t>
       </w:r>
       <w:r>
@@ -4281,7 +4277,6 @@
         <w:br w:type="page"/>
       </w:r>
     </w:p>
-    <w:p/>
     <w:tbl>
       <w:tblPr>
         <w:tblW w:w="0" w:type="auto"/>
@@ -4325,6 +4320,7 @@
                 <w:sz w:val="24"/>
                 <w:szCs w:val="24"/>
               </w:rPr>
+              <w:lastRenderedPageBreak/>
               <w:t>Use case name</w:t>
             </w:r>
           </w:p>
@@ -5769,7 +5765,6 @@
         <w:br w:type="page"/>
       </w:r>
     </w:p>
-    <w:p/>
     <w:tbl>
       <w:tblPr>
         <w:tblW w:w="0" w:type="auto"/>
@@ -5805,6 +5800,7 @@
                 <w:sz w:val="24"/>
                 <w:szCs w:val="24"/>
               </w:rPr>
+              <w:lastRenderedPageBreak/>
               <w:t>Use case name</w:t>
             </w:r>
           </w:p>
@@ -6179,17 +6175,6 @@
         <w:br w:type="page"/>
       </w:r>
     </w:p>
-    <w:p>
-      <w:pPr>
-        <w:rPr>
-          <w:rFonts w:ascii="Times New Roman" w:hAnsi="Times New Roman"/>
-          <w:b/>
-          <w:sz w:val="24"/>
-          <w:szCs w:val="24"/>
-        </w:rPr>
-      </w:pPr>
-    </w:p>
-    <w:p/>
     <w:tbl>
       <w:tblPr>
         <w:tblW w:w="0" w:type="auto"/>
@@ -6225,6 +6210,7 @@
                 <w:sz w:val="24"/>
                 <w:szCs w:val="24"/>
               </w:rPr>
+              <w:lastRenderedPageBreak/>
               <w:t>Use case name</w:t>
             </w:r>
           </w:p>
@@ -7112,7 +7098,7 @@
           <v:shape id="_x0000_i1026" type="#_x0000_t75" style="width:467.55pt;height:214.9pt" o:ole="">
             <v:imagedata r:id="rId10" o:title=""/>
           </v:shape>
-          <o:OLEObject Type="Embed" ProgID="Visio.Drawing.15" ShapeID="_x0000_i1026" DrawAspect="Content" ObjectID="_1539998996" r:id="rId11"/>
+          <o:OLEObject Type="Embed" ProgID="Visio.Drawing.15" ShapeID="_x0000_i1026" DrawAspect="Content" ObjectID="_1540015623" r:id="rId11"/>
         </w:object>
       </w:r>
     </w:p>
@@ -7509,7 +7495,7 @@
           <v:shape id="_x0000_i1027" type="#_x0000_t75" style="width:467.55pt;height:230.4pt" o:ole="">
             <v:imagedata r:id="rId12" o:title=""/>
           </v:shape>
-          <o:OLEObject Type="Embed" ProgID="Visio.Drawing.15" ShapeID="_x0000_i1027" DrawAspect="Content" ObjectID="_1539998997" r:id="rId13"/>
+          <o:OLEObject Type="Embed" ProgID="Visio.Drawing.15" ShapeID="_x0000_i1027" DrawAspect="Content" ObjectID="_1540015624" r:id="rId13"/>
         </w:object>
       </w:r>
     </w:p>
@@ -7876,7 +7862,7 @@
           <v:shape id="_x0000_i1028" type="#_x0000_t75" style="width:467.3pt;height:232.85pt" o:ole="">
             <v:imagedata r:id="rId14" o:title=""/>
           </v:shape>
-          <o:OLEObject Type="Embed" ProgID="Visio.Drawing.15" ShapeID="_x0000_i1028" DrawAspect="Content" ObjectID="_1539998998" r:id="rId15"/>
+          <o:OLEObject Type="Embed" ProgID="Visio.Drawing.15" ShapeID="_x0000_i1028" DrawAspect="Content" ObjectID="_1540015625" r:id="rId15"/>
         </w:object>
       </w:r>
     </w:p>
@@ -8244,7 +8230,7 @@
           <v:shape id="_x0000_i1029" type="#_x0000_t75" style="width:468.25pt;height:282.7pt" o:ole="">
             <v:imagedata r:id="rId16" o:title=""/>
           </v:shape>
-          <o:OLEObject Type="Embed" ProgID="Visio.Drawing.15" ShapeID="_x0000_i1029" DrawAspect="Content" ObjectID="_1539998999" r:id="rId17"/>
+          <o:OLEObject Type="Embed" ProgID="Visio.Drawing.15" ShapeID="_x0000_i1029" DrawAspect="Content" ObjectID="_1540015626" r:id="rId17"/>
         </w:object>
       </w:r>
     </w:p>
@@ -8597,7 +8583,7 @@
           <v:shape id="_x0000_i1030" type="#_x0000_t75" style="width:467.75pt;height:305.7pt" o:ole="">
             <v:imagedata r:id="rId18" o:title=""/>
           </v:shape>
-          <o:OLEObject Type="Embed" ProgID="Visio.Drawing.15" ShapeID="_x0000_i1030" DrawAspect="Content" ObjectID="_1539999000" r:id="rId19"/>
+          <o:OLEObject Type="Embed" ProgID="Visio.Drawing.15" ShapeID="_x0000_i1030" DrawAspect="Content" ObjectID="_1540015627" r:id="rId19"/>
         </w:object>
       </w:r>
     </w:p>
@@ -8930,7 +8916,7 @@
           <v:shape id="_x0000_i1031" type="#_x0000_t75" style="width:467.8pt;height:274pt" o:ole="">
             <v:imagedata r:id="rId20" o:title=""/>
           </v:shape>
-          <o:OLEObject Type="Embed" ProgID="Visio.Drawing.15" ShapeID="_x0000_i1031" DrawAspect="Content" ObjectID="_1539999001" r:id="rId21"/>
+          <o:OLEObject Type="Embed" ProgID="Visio.Drawing.15" ShapeID="_x0000_i1031" DrawAspect="Content" ObjectID="_1540015628" r:id="rId21"/>
         </w:object>
       </w:r>
     </w:p>
@@ -9316,7 +9302,7 @@
           <v:shape id="_x0000_i1032" type="#_x0000_t75" style="width:467.8pt;height:310.55pt" o:ole="">
             <v:imagedata r:id="rId22" o:title=""/>
           </v:shape>
-          <o:OLEObject Type="Embed" ProgID="Visio.Drawing.15" ShapeID="_x0000_i1032" DrawAspect="Content" ObjectID="_1539999002" r:id="rId23"/>
+          <o:OLEObject Type="Embed" ProgID="Visio.Drawing.15" ShapeID="_x0000_i1032" DrawAspect="Content" ObjectID="_1540015629" r:id="rId23"/>
         </w:object>
       </w:r>
     </w:p>
@@ -9548,7 +9534,7 @@
           <v:shape id="_x0000_i1033" type="#_x0000_t75" style="width:467.8pt;height:338.75pt" o:ole="">
             <v:imagedata r:id="rId24" o:title=""/>
           </v:shape>
-          <o:OLEObject Type="Embed" ProgID="Visio.Drawing.15" ShapeID="_x0000_i1033" DrawAspect="Content" ObjectID="_1539999003" r:id="rId25"/>
+          <o:OLEObject Type="Embed" ProgID="Visio.Drawing.15" ShapeID="_x0000_i1033" DrawAspect="Content" ObjectID="_1540015630" r:id="rId25"/>
         </w:object>
       </w:r>
     </w:p>
@@ -9896,7 +9882,7 @@
           <v:shape id="_x0000_i1034" type="#_x0000_t75" style="width:467.8pt;height:329pt" o:ole="">
             <v:imagedata r:id="rId26" o:title=""/>
           </v:shape>
-          <o:OLEObject Type="Embed" ProgID="Visio.Drawing.15" ShapeID="_x0000_i1034" DrawAspect="Content" ObjectID="_1539999004" r:id="rId27"/>
+          <o:OLEObject Type="Embed" ProgID="Visio.Drawing.15" ShapeID="_x0000_i1034" DrawAspect="Content" ObjectID="_1540015631" r:id="rId27"/>
         </w:object>
       </w:r>
     </w:p>
@@ -10260,7 +10246,7 @@
           <v:shape id="_x0000_i1035" type="#_x0000_t75" style="width:467.85pt;height:252.75pt" o:ole="">
             <v:imagedata r:id="rId28" o:title=""/>
           </v:shape>
-          <o:OLEObject Type="Embed" ProgID="Visio.Drawing.15" ShapeID="_x0000_i1035" DrawAspect="Content" ObjectID="_1539999005" r:id="rId29"/>
+          <o:OLEObject Type="Embed" ProgID="Visio.Drawing.15" ShapeID="_x0000_i1035" DrawAspect="Content" ObjectID="_1540015632" r:id="rId29"/>
         </w:object>
       </w:r>
     </w:p>
@@ -10645,7 +10631,7 @@
           <v:shape id="_x0000_i1036" type="#_x0000_t75" style="width:467.85pt;height:253.45pt" o:ole="">
             <v:imagedata r:id="rId30" o:title=""/>
           </v:shape>
-          <o:OLEObject Type="Embed" ProgID="Visio.Drawing.15" ShapeID="_x0000_i1036" DrawAspect="Content" ObjectID="_1539999006" r:id="rId31"/>
+          <o:OLEObject Type="Embed" ProgID="Visio.Drawing.15" ShapeID="_x0000_i1036" DrawAspect="Content" ObjectID="_1540015633" r:id="rId31"/>
         </w:object>
       </w:r>
     </w:p>
@@ -10970,7 +10956,7 @@
           <v:shape id="_x0000_i1037" type="#_x0000_t75" style="width:467.5pt;height:280.25pt" o:ole="">
             <v:imagedata r:id="rId32" o:title=""/>
           </v:shape>
-          <o:OLEObject Type="Embed" ProgID="Visio.Drawing.15" ShapeID="_x0000_i1037" DrawAspect="Content" ObjectID="_1539999007" r:id="rId33"/>
+          <o:OLEObject Type="Embed" ProgID="Visio.Drawing.15" ShapeID="_x0000_i1037" DrawAspect="Content" ObjectID="_1540015634" r:id="rId33"/>
         </w:object>
       </w:r>
     </w:p>
@@ -12260,7 +12246,7 @@
           <v:shape id="_x0000_i1038" type="#_x0000_t75" style="width:413.3pt;height:227.65pt" o:ole="">
             <v:imagedata r:id="rId40" o:title=""/>
           </v:shape>
-          <o:OLEObject Type="Embed" ProgID="Visio.Drawing.15" ShapeID="_x0000_i1038" DrawAspect="Content" ObjectID="_1539999008" r:id="rId41"/>
+          <o:OLEObject Type="Embed" ProgID="Visio.Drawing.15" ShapeID="_x0000_i1038" DrawAspect="Content" ObjectID="_1540015635" r:id="rId41"/>
         </w:object>
       </w:r>
     </w:p>
@@ -12542,7 +12528,7 @@
           <v:shape id="_x0000_i1039" type="#_x0000_t75" style="width:413.3pt;height:227.65pt" o:ole="">
             <v:imagedata r:id="rId42" o:title=""/>
           </v:shape>
-          <o:OLEObject Type="Embed" ProgID="Visio.Drawing.15" ShapeID="_x0000_i1039" DrawAspect="Content" ObjectID="_1539999009" r:id="rId43"/>
+          <o:OLEObject Type="Embed" ProgID="Visio.Drawing.15" ShapeID="_x0000_i1039" DrawAspect="Content" ObjectID="_1540015636" r:id="rId43"/>
         </w:object>
       </w:r>
     </w:p>
@@ -12557,7 +12543,7 @@
           <v:shape id="_x0000_i1040" type="#_x0000_t75" style="width:413.1pt;height:180.2pt" o:ole="">
             <v:imagedata r:id="rId44" o:title=""/>
           </v:shape>
-          <o:OLEObject Type="Embed" ProgID="Visio.Drawing.15" ShapeID="_x0000_i1040" DrawAspect="Content" ObjectID="_1539999010" r:id="rId45"/>
+          <o:OLEObject Type="Embed" ProgID="Visio.Drawing.15" ShapeID="_x0000_i1040" DrawAspect="Content" ObjectID="_1540015637" r:id="rId45"/>
         </w:object>
       </w:r>
     </w:p>
@@ -12862,7 +12848,7 @@
           <v:shape id="_x0000_i1041" type="#_x0000_t75" style="width:413.3pt;height:260.6pt" o:ole="">
             <v:imagedata r:id="rId46" o:title=""/>
           </v:shape>
-          <o:OLEObject Type="Embed" ProgID="Visio.Drawing.15" ShapeID="_x0000_i1041" DrawAspect="Content" ObjectID="_1539999011" r:id="rId47"/>
+          <o:OLEObject Type="Embed" ProgID="Visio.Drawing.15" ShapeID="_x0000_i1041" DrawAspect="Content" ObjectID="_1540015638" r:id="rId47"/>
         </w:object>
       </w:r>
     </w:p>
@@ -12905,7 +12891,7 @@
           <v:shape id="_x0000_i1042" type="#_x0000_t75" style="width:414pt;height:117.9pt" o:ole="">
             <v:imagedata r:id="rId48" o:title=""/>
           </v:shape>
-          <o:OLEObject Type="Embed" ProgID="Visio.Drawing.15" ShapeID="_x0000_i1042" DrawAspect="Content" ObjectID="_1539999012" r:id="rId49"/>
+          <o:OLEObject Type="Embed" ProgID="Visio.Drawing.15" ShapeID="_x0000_i1042" DrawAspect="Content" ObjectID="_1540015639" r:id="rId49"/>
         </w:object>
       </w:r>
     </w:p>
@@ -13405,7 +13391,7 @@
           <v:shape id="_x0000_s1049" type="#_x0000_t75" style="position:absolute;left:0;text-align:left;margin-left:0;margin-top:9.85pt;width:444.95pt;height:315.95pt;z-index:-251595776;mso-position-horizontal:center;mso-position-horizontal-relative:text;mso-position-vertical-relative:text">
             <v:imagedata r:id="rId50" o:title=""/>
           </v:shape>
-          <o:OLEObject Type="Embed" ProgID="Visio.Drawing.15" ShapeID="_x0000_s1049" DrawAspect="Content" ObjectID="_1539999014" r:id="rId51"/>
+          <o:OLEObject Type="Embed" ProgID="Visio.Drawing.15" ShapeID="_x0000_s1049" DrawAspect="Content" ObjectID="_1540015641" r:id="rId51"/>
         </w:object>
       </w:r>
     </w:p>
@@ -13940,7 +13926,7 @@
           <v:shape id="_x0000_s1051" type="#_x0000_t75" style="position:absolute;left:0;text-align:left;margin-left:0;margin-top:0;width:451.75pt;height:116.1pt;z-index:-251593728;mso-position-horizontal:center;mso-position-horizontal-relative:text;mso-position-vertical:absolute;mso-position-vertical-relative:text">
             <v:imagedata r:id="rId52" o:title=""/>
           </v:shape>
-          <o:OLEObject Type="Embed" ProgID="Visio.Drawing.15" ShapeID="_x0000_s1051" DrawAspect="Content" ObjectID="_1539999015" r:id="rId53"/>
+          <o:OLEObject Type="Embed" ProgID="Visio.Drawing.15" ShapeID="_x0000_s1051" DrawAspect="Content" ObjectID="_1540015642" r:id="rId53"/>
         </w:object>
       </w:r>
     </w:p>
@@ -14400,7 +14386,7 @@
           <v:shape id="_x0000_s1045" type="#_x0000_t75" style="position:absolute;left:0;text-align:left;margin-left:54pt;margin-top:22.8pt;width:385.95pt;height:382.05pt;z-index:-251618304;mso-position-horizontal-relative:text;mso-position-vertical-relative:text">
             <v:imagedata r:id="rId54" o:title=""/>
           </v:shape>
-          <o:OLEObject Type="Embed" ProgID="Visio.Drawing.15" ShapeID="_x0000_s1045" DrawAspect="Content" ObjectID="_1539999016" r:id="rId55"/>
+          <o:OLEObject Type="Embed" ProgID="Visio.Drawing.15" ShapeID="_x0000_s1045" DrawAspect="Content" ObjectID="_1540015643" r:id="rId55"/>
         </w:object>
       </w:r>
     </w:p>
@@ -14984,7 +14970,7 @@
           <v:shape id="_x0000_i1046" type="#_x0000_t75" style="width:438pt;height:362.45pt" o:ole="">
             <v:imagedata r:id="rId56" o:title=""/>
           </v:shape>
-          <o:OLEObject Type="Embed" ProgID="Visio.Drawing.15" ShapeID="_x0000_i1046" DrawAspect="Content" ObjectID="_1539999013" r:id="rId57"/>
+          <o:OLEObject Type="Embed" ProgID="Visio.Drawing.15" ShapeID="_x0000_i1046" DrawAspect="Content" ObjectID="_1540015640" r:id="rId57"/>
         </w:object>
       </w:r>
     </w:p>
@@ -16701,7 +16687,7 @@
           <v:shape id="_x0000_s1048" type="#_x0000_t75" style="position:absolute;left:0;text-align:left;margin-left:39.7pt;margin-top:22.7pt;width:392.45pt;height:4in;z-index:-251603968;mso-position-horizontal-relative:text;mso-position-vertical-relative:text">
             <v:imagedata r:id="rId60" o:title=""/>
           </v:shape>
-          <o:OLEObject Type="Embed" ProgID="Visio.Drawing.15" ShapeID="_x0000_s1048" DrawAspect="Content" ObjectID="_1539999017" r:id="rId61"/>
+          <o:OLEObject Type="Embed" ProgID="Visio.Drawing.15" ShapeID="_x0000_s1048" DrawAspect="Content" ObjectID="_1540015644" r:id="rId61"/>
         </w:object>
       </w:r>
     </w:p>
@@ -20424,6 +20410,7 @@
           <w:szCs w:val="24"/>
         </w:rPr>
       </w:pPr>
+      <w:bookmarkStart w:id="0" w:name="_GoBack"/>
       <w:r>
         <w:rPr>
           <w:rFonts w:ascii="Times New Roman" w:hAnsi="Times New Roman"/>
@@ -20435,6 +20422,7 @@
         <w:t>}</w:t>
       </w:r>
     </w:p>
+    <w:bookmarkEnd w:id="0"/>
     <w:p>
       <w:pPr>
         <w:pStyle w:val="ListParagraph"/>
@@ -21808,424 +21796,6 @@
     </w:p>
     <w:p>
       <w:pPr>
-        <w:spacing w:after="0" w:line="240" w:lineRule="auto"/>
-        <w:rPr>
-          <w:rFonts w:ascii="Times New Roman" w:hAnsi="Times New Roman"/>
-          <w:bCs/>
-          <w:sz w:val="24"/>
-          <w:szCs w:val="24"/>
-        </w:rPr>
-      </w:pPr>
-    </w:p>
-    <w:p>
-      <w:pPr>
-        <w:spacing w:after="0" w:line="240" w:lineRule="auto"/>
-        <w:rPr>
-          <w:rFonts w:ascii="Times New Roman" w:hAnsi="Times New Roman"/>
-          <w:bCs/>
-          <w:sz w:val="24"/>
-          <w:szCs w:val="24"/>
-        </w:rPr>
-      </w:pPr>
-      <w:r>
-        <w:rPr>
-          <w:rFonts w:ascii="Times New Roman" w:hAnsi="Times New Roman"/>
-          <w:bCs/>
-          <w:sz w:val="24"/>
-          <w:szCs w:val="24"/>
-        </w:rPr>
-        <w:t xml:space="preserve">Version 4, Section </w:t>
-      </w:r>
-      <w:r>
-        <w:rPr>
-          <w:rFonts w:ascii="Times New Roman" w:hAnsi="Times New Roman"/>
-          <w:bCs/>
-          <w:sz w:val="24"/>
-          <w:szCs w:val="24"/>
-        </w:rPr>
-        <w:t>1</w:t>
-      </w:r>
-      <w:r>
-        <w:rPr>
-          <w:rFonts w:ascii="Times New Roman" w:hAnsi="Times New Roman"/>
-          <w:bCs/>
-          <w:sz w:val="24"/>
-          <w:szCs w:val="24"/>
-        </w:rPr>
-        <w:t xml:space="preserve">.2, </w:t>
-      </w:r>
-      <w:r>
-        <w:rPr>
-          <w:rFonts w:ascii="Times New Roman" w:hAnsi="Times New Roman"/>
-          <w:bCs/>
-          <w:sz w:val="24"/>
-          <w:szCs w:val="24"/>
-        </w:rPr>
-        <w:t>Overview of Document</w:t>
-      </w:r>
-      <w:r>
-        <w:rPr>
-          <w:rFonts w:ascii="Times New Roman" w:hAnsi="Times New Roman"/>
-          <w:bCs/>
-          <w:sz w:val="24"/>
-          <w:szCs w:val="24"/>
-        </w:rPr>
-        <w:t xml:space="preserve">: </w:t>
-      </w:r>
-      <w:r>
-        <w:rPr>
-          <w:rFonts w:ascii="Times New Roman" w:hAnsi="Times New Roman"/>
-          <w:bCs/>
-          <w:sz w:val="24"/>
-          <w:szCs w:val="24"/>
-        </w:rPr>
-        <w:t>Updated Overview of Document</w:t>
-      </w:r>
-    </w:p>
-    <w:p>
-      <w:pPr>
-        <w:spacing w:after="0" w:line="240" w:lineRule="auto"/>
-        <w:rPr>
-          <w:rFonts w:ascii="Times New Roman" w:hAnsi="Times New Roman"/>
-          <w:bCs/>
-          <w:sz w:val="24"/>
-          <w:szCs w:val="24"/>
-        </w:rPr>
-      </w:pPr>
-      <w:r>
-        <w:rPr>
-          <w:rFonts w:ascii="Times New Roman" w:hAnsi="Times New Roman"/>
-          <w:bCs/>
-          <w:sz w:val="24"/>
-          <w:szCs w:val="24"/>
-        </w:rPr>
-        <w:t xml:space="preserve">Version 4, </w:t>
-      </w:r>
-      <w:r>
-        <w:rPr>
-          <w:rFonts w:ascii="Times New Roman" w:hAnsi="Times New Roman"/>
-          <w:bCs/>
-          <w:sz w:val="24"/>
-          <w:szCs w:val="24"/>
-        </w:rPr>
-        <w:t>Section 2.4</w:t>
-      </w:r>
-      <w:r>
-        <w:rPr>
-          <w:rFonts w:ascii="Times New Roman" w:hAnsi="Times New Roman"/>
-          <w:bCs/>
-          <w:sz w:val="24"/>
-          <w:szCs w:val="24"/>
-        </w:rPr>
-        <w:t>,</w:t>
-      </w:r>
-      <w:r>
-        <w:rPr>
-          <w:rFonts w:ascii="Times New Roman" w:hAnsi="Times New Roman"/>
-          <w:bCs/>
-          <w:sz w:val="24"/>
-          <w:szCs w:val="24"/>
-        </w:rPr>
-        <w:t xml:space="preserve"> Analysis Requirements: Edited multiple sequence diagrams</w:t>
-      </w:r>
-    </w:p>
-    <w:p>
-      <w:pPr>
-        <w:spacing w:after="0" w:line="240" w:lineRule="auto"/>
-        <w:rPr>
-          <w:rFonts w:ascii="Times New Roman" w:hAnsi="Times New Roman"/>
-          <w:bCs/>
-          <w:sz w:val="24"/>
-          <w:szCs w:val="24"/>
-        </w:rPr>
-      </w:pPr>
-      <w:r>
-        <w:rPr>
-          <w:rFonts w:ascii="Times New Roman" w:hAnsi="Times New Roman"/>
-          <w:bCs/>
-          <w:sz w:val="24"/>
-          <w:szCs w:val="24"/>
-        </w:rPr>
-        <w:t>Version 4</w:t>
-      </w:r>
-      <w:r>
-        <w:rPr>
-          <w:rFonts w:ascii="Times New Roman" w:hAnsi="Times New Roman"/>
-          <w:bCs/>
-          <w:sz w:val="24"/>
-          <w:szCs w:val="24"/>
-        </w:rPr>
-        <w:t xml:space="preserve">, Section 4.2, Detailed Class Design: </w:t>
-      </w:r>
-      <w:r>
-        <w:rPr>
-          <w:rFonts w:ascii="Times New Roman" w:hAnsi="Times New Roman"/>
-          <w:bCs/>
-          <w:sz w:val="24"/>
-          <w:szCs w:val="24"/>
-        </w:rPr>
-        <w:t xml:space="preserve">Edited </w:t>
-      </w:r>
-      <w:r>
-        <w:rPr>
-          <w:rFonts w:ascii="Times New Roman" w:hAnsi="Times New Roman"/>
-          <w:bCs/>
-          <w:sz w:val="24"/>
-          <w:szCs w:val="24"/>
-        </w:rPr>
-        <w:t>Class Design Diagrams</w:t>
-      </w:r>
-    </w:p>
-    <w:p>
-      <w:pPr>
-        <w:spacing w:after="0" w:line="240" w:lineRule="auto"/>
-        <w:rPr>
-          <w:rFonts w:ascii="Times New Roman" w:hAnsi="Times New Roman"/>
-          <w:bCs/>
-          <w:sz w:val="24"/>
-          <w:szCs w:val="24"/>
-        </w:rPr>
-      </w:pPr>
-      <w:r>
-        <w:rPr>
-          <w:rFonts w:ascii="Times New Roman" w:hAnsi="Times New Roman"/>
-          <w:bCs/>
-          <w:sz w:val="24"/>
-          <w:szCs w:val="24"/>
-        </w:rPr>
-        <w:t>Version 4, Section 4.</w:t>
-      </w:r>
-      <w:r>
-        <w:rPr>
-          <w:rFonts w:ascii="Times New Roman" w:hAnsi="Times New Roman"/>
-          <w:bCs/>
-          <w:sz w:val="24"/>
-          <w:szCs w:val="24"/>
-        </w:rPr>
-        <w:t>3</w:t>
-      </w:r>
-      <w:r>
-        <w:rPr>
-          <w:rFonts w:ascii="Times New Roman" w:hAnsi="Times New Roman"/>
-          <w:bCs/>
-          <w:sz w:val="24"/>
-          <w:szCs w:val="24"/>
-        </w:rPr>
-        <w:t xml:space="preserve">, </w:t>
-      </w:r>
-      <w:proofErr w:type="spellStart"/>
-      <w:r>
-        <w:rPr>
-          <w:rFonts w:ascii="Times New Roman" w:hAnsi="Times New Roman"/>
-          <w:bCs/>
-          <w:sz w:val="24"/>
-          <w:szCs w:val="24"/>
-        </w:rPr>
-        <w:t>Statechart</w:t>
-      </w:r>
-      <w:proofErr w:type="spellEnd"/>
-      <w:r>
-        <w:rPr>
-          <w:rFonts w:ascii="Times New Roman" w:hAnsi="Times New Roman"/>
-          <w:bCs/>
-          <w:sz w:val="24"/>
-          <w:szCs w:val="24"/>
-        </w:rPr>
-        <w:t xml:space="preserve"> Diagrams</w:t>
-      </w:r>
-      <w:r>
-        <w:rPr>
-          <w:rFonts w:ascii="Times New Roman" w:hAnsi="Times New Roman"/>
-          <w:bCs/>
-          <w:sz w:val="24"/>
-          <w:szCs w:val="24"/>
-        </w:rPr>
-        <w:t xml:space="preserve">: </w:t>
-      </w:r>
-      <w:r>
-        <w:rPr>
-          <w:rFonts w:ascii="Times New Roman" w:hAnsi="Times New Roman"/>
-          <w:bCs/>
-          <w:sz w:val="24"/>
-          <w:szCs w:val="24"/>
-        </w:rPr>
-        <w:t xml:space="preserve">Added </w:t>
-      </w:r>
-      <w:proofErr w:type="spellStart"/>
-      <w:r>
-        <w:rPr>
-          <w:rFonts w:ascii="Times New Roman" w:hAnsi="Times New Roman"/>
-          <w:bCs/>
-          <w:sz w:val="24"/>
-          <w:szCs w:val="24"/>
-        </w:rPr>
-        <w:t>Statechart</w:t>
-      </w:r>
-      <w:proofErr w:type="spellEnd"/>
-      <w:r>
-        <w:rPr>
-          <w:rFonts w:ascii="Times New Roman" w:hAnsi="Times New Roman"/>
-          <w:bCs/>
-          <w:sz w:val="24"/>
-          <w:szCs w:val="24"/>
-        </w:rPr>
-        <w:t xml:space="preserve"> </w:t>
-      </w:r>
-      <w:r>
-        <w:rPr>
-          <w:rFonts w:ascii="Times New Roman" w:hAnsi="Times New Roman"/>
-          <w:bCs/>
-          <w:sz w:val="24"/>
-          <w:szCs w:val="24"/>
-        </w:rPr>
-        <w:t>Diagrams</w:t>
-      </w:r>
-    </w:p>
-    <w:p>
-      <w:pPr>
-        <w:spacing w:after="0" w:line="240" w:lineRule="auto"/>
-        <w:rPr>
-          <w:rFonts w:ascii="Times New Roman" w:hAnsi="Times New Roman"/>
-          <w:bCs/>
-          <w:sz w:val="24"/>
-          <w:szCs w:val="24"/>
-        </w:rPr>
-      </w:pPr>
-      <w:r>
-        <w:rPr>
-          <w:rFonts w:ascii="Times New Roman" w:hAnsi="Times New Roman"/>
-          <w:bCs/>
-          <w:sz w:val="24"/>
-          <w:szCs w:val="24"/>
-        </w:rPr>
-        <w:t>Version 4</w:t>
-      </w:r>
-      <w:r>
-        <w:rPr>
-          <w:rFonts w:ascii="Times New Roman" w:hAnsi="Times New Roman"/>
-          <w:bCs/>
-          <w:sz w:val="24"/>
-          <w:szCs w:val="24"/>
-        </w:rPr>
-        <w:t>, Section 5.1</w:t>
-      </w:r>
-      <w:r>
-        <w:rPr>
-          <w:rFonts w:ascii="Times New Roman" w:hAnsi="Times New Roman"/>
-          <w:bCs/>
-          <w:sz w:val="24"/>
-          <w:szCs w:val="24"/>
-        </w:rPr>
-        <w:t xml:space="preserve">, </w:t>
-      </w:r>
-      <w:r>
-        <w:rPr>
-          <w:rFonts w:ascii="Times New Roman" w:hAnsi="Times New Roman"/>
-          <w:bCs/>
-          <w:sz w:val="24"/>
-          <w:szCs w:val="24"/>
-        </w:rPr>
-        <w:t>Subsystem Decomposition</w:t>
-      </w:r>
-      <w:r>
-        <w:rPr>
-          <w:rFonts w:ascii="Times New Roman" w:hAnsi="Times New Roman"/>
-          <w:bCs/>
-          <w:sz w:val="24"/>
-          <w:szCs w:val="24"/>
-        </w:rPr>
-        <w:t xml:space="preserve">: </w:t>
-      </w:r>
-      <w:r>
-        <w:rPr>
-          <w:rFonts w:ascii="Times New Roman" w:hAnsi="Times New Roman"/>
-          <w:bCs/>
-          <w:sz w:val="24"/>
-          <w:szCs w:val="24"/>
-        </w:rPr>
-        <w:t>Added Subsystem Decomposition Diagram</w:t>
-      </w:r>
-    </w:p>
-    <w:p>
-      <w:pPr>
-        <w:spacing w:after="0" w:line="240" w:lineRule="auto"/>
-        <w:rPr>
-          <w:rFonts w:ascii="Times New Roman" w:hAnsi="Times New Roman"/>
-          <w:bCs/>
-          <w:sz w:val="24"/>
-          <w:szCs w:val="24"/>
-        </w:rPr>
-      </w:pPr>
-      <w:r>
-        <w:rPr>
-          <w:rFonts w:ascii="Times New Roman" w:hAnsi="Times New Roman"/>
-          <w:bCs/>
-          <w:sz w:val="24"/>
-          <w:szCs w:val="24"/>
-        </w:rPr>
-        <w:t>Version 4</w:t>
-      </w:r>
-      <w:r>
-        <w:rPr>
-          <w:rFonts w:ascii="Times New Roman" w:hAnsi="Times New Roman"/>
-          <w:bCs/>
-          <w:sz w:val="24"/>
-          <w:szCs w:val="24"/>
-        </w:rPr>
-        <w:t>, Section 6.1</w:t>
-      </w:r>
-      <w:r>
-        <w:rPr>
-          <w:rFonts w:ascii="Times New Roman" w:hAnsi="Times New Roman"/>
-          <w:bCs/>
-          <w:sz w:val="24"/>
-          <w:szCs w:val="24"/>
-        </w:rPr>
-        <w:t xml:space="preserve">, </w:t>
-      </w:r>
-      <w:r>
-        <w:rPr>
-          <w:rFonts w:ascii="Times New Roman" w:hAnsi="Times New Roman"/>
-          <w:bCs/>
-          <w:sz w:val="24"/>
-          <w:szCs w:val="24"/>
-        </w:rPr>
-        <w:t>Appendix A – Source Code</w:t>
-      </w:r>
-      <w:r>
-        <w:rPr>
-          <w:rFonts w:ascii="Times New Roman" w:hAnsi="Times New Roman"/>
-          <w:bCs/>
-          <w:sz w:val="24"/>
-          <w:szCs w:val="24"/>
-        </w:rPr>
-        <w:t xml:space="preserve">: </w:t>
-      </w:r>
-      <w:r>
-        <w:rPr>
-          <w:rFonts w:ascii="Times New Roman" w:hAnsi="Times New Roman"/>
-          <w:bCs/>
-          <w:sz w:val="24"/>
-          <w:szCs w:val="24"/>
-        </w:rPr>
-        <w:t>Added Appendix A – Source Code</w:t>
-      </w:r>
-      <w:bookmarkStart w:id="0" w:name="_GoBack"/>
-      <w:bookmarkEnd w:id="0"/>
-    </w:p>
-    <w:p>
-      <w:pPr>
-        <w:spacing w:after="0" w:line="240" w:lineRule="auto"/>
-        <w:rPr>
-          <w:rFonts w:ascii="Times New Roman" w:hAnsi="Times New Roman"/>
-          <w:bCs/>
-          <w:sz w:val="24"/>
-          <w:szCs w:val="24"/>
-        </w:rPr>
-      </w:pPr>
-    </w:p>
-    <w:p>
-      <w:pPr>
         <w:pStyle w:val="ListParagraph"/>
         <w:spacing w:after="0" w:line="240" w:lineRule="auto"/>
         <w:ind w:left="1080"/>
@@ -22338,7 +21908,7 @@
         <w:bCs/>
         <w:noProof/>
       </w:rPr>
-      <w:t>41</w:t>
+      <w:t>42</w:t>
     </w:r>
     <w:r>
       <w:rPr>
@@ -26866,7 +26436,7 @@
 </file>
 
 <file path=customXml/itemProps1.xml><?xml version="1.0" encoding="utf-8"?>
-<ds:datastoreItem xmlns:ds="http://schemas.openxmlformats.org/officeDocument/2006/customXml" ds:itemID="{5D136C13-FD8F-43BA-8F0A-7C621AEBEAAD}">
+<ds:datastoreItem xmlns:ds="http://schemas.openxmlformats.org/officeDocument/2006/customXml" ds:itemID="{FE89C4FA-9BC8-4030-8A21-1528DA25C27C}">
   <ds:schemaRefs>
     <ds:schemaRef ds:uri="http://schemas.openxmlformats.org/officeDocument/2006/bibliography"/>
   </ds:schemaRefs>

</xml_diff>